<commit_message>
added exercises on delete statement
</commit_message>
<xml_diff>
--- a/esercizi/esercizi SQL.docx
+++ b/esercizi/esercizi SQL.docx
@@ -29,10 +29,7 @@
         <w:t>città</w:t>
       </w:r>
       <w:r>
-        <w:t xml:space="preserve"> </w:t>
-      </w:r>
-      <w:r>
-        <w:t>nella quale abita il maggior numero di clienti che hanno effettuato prenotazioni</w:t>
+        <w:t xml:space="preserve"> nella quale abita il maggior numero di clienti che hanno effettuato prenotazioni</w:t>
       </w:r>
     </w:p>
     <w:p>
@@ -44,13 +41,7 @@
         </w:numPr>
       </w:pPr>
       <w:r>
-        <w:t xml:space="preserve">Con riferimento al database IFTS scrivi la query che trova </w:t>
-      </w:r>
-      <w:r>
-        <w:t>il numero totale e l’importo medio delle prenotazioni per ogni</w:t>
-      </w:r>
-      <w:r>
-        <w:t xml:space="preserve"> regione</w:t>
+        <w:t>Con riferimento al database IFTS scrivi la query che trova il numero totale e l’importo medio delle prenotazioni per ogni regione</w:t>
       </w:r>
     </w:p>
     <w:p>
@@ -62,19 +53,13 @@
         </w:numPr>
       </w:pPr>
       <w:r>
-        <w:t>Con riferimento al database IFTS</w:t>
-      </w:r>
-      <w:r>
-        <w:t>_W</w:t>
+        <w:t>Con riferimento al database IFTS_W</w:t>
       </w:r>
       <w:r>
         <w:t>P</w:t>
       </w:r>
       <w:r>
-        <w:t xml:space="preserve"> scrivi la query che trova </w:t>
-      </w:r>
-      <w:r>
-        <w:t>il numero di articoli pubblicati da ogni utente</w:t>
+        <w:t xml:space="preserve"> scrivi la query che trova il numero di articoli pubblicati da ogni utente</w:t>
       </w:r>
     </w:p>
     <w:p>
@@ -86,13 +71,7 @@
         </w:numPr>
       </w:pPr>
       <w:r>
-        <w:t>Con riferimento al database IFTS_W</w:t>
-      </w:r>
-      <w:r>
-        <w:t>P</w:t>
-      </w:r>
-      <w:r>
-        <w:t xml:space="preserve"> scrivi la query che trova </w:t>
+        <w:t xml:space="preserve">Con riferimento al database IFTS_WP scrivi la query che trova </w:t>
       </w:r>
       <w:r>
         <w:t>il numero di articoli pubblicati per ogni tipo di post</w:t>
@@ -107,16 +86,62 @@
         </w:numPr>
       </w:pPr>
       <w:r>
-        <w:t xml:space="preserve">Con riferimento al database IFTS_WS scrivi la query che trova il </w:t>
-      </w:r>
-      <w:r>
-        <w:t xml:space="preserve">tipo di post con il maggiore </w:t>
-      </w:r>
-      <w:r>
-        <w:t>numero di articoli pubblicati</w:t>
+        <w:t>Con riferimento al database IFTS_WS scrivi la query che trova il tipo di post con il maggiore numero di articoli pubblicati</w:t>
+      </w:r>
+    </w:p>
+    <w:p>
+      <w:pPr>
+        <w:pStyle w:val="Paragrafoelenco"/>
+        <w:numPr>
+          <w:ilvl w:val="0"/>
+          <w:numId w:val="8"/>
+        </w:numPr>
+      </w:pPr>
+      <w:r>
+        <w:t xml:space="preserve">Con riferimento al database IFTS_WS scrivi la query che cancella tutti i post di tipo </w:t>
+      </w:r>
+      <w:proofErr w:type="spellStart"/>
+      <w:r>
+        <w:t>revision</w:t>
+      </w:r>
+      <w:proofErr w:type="spellEnd"/>
+    </w:p>
+    <w:p>
+      <w:pPr>
+        <w:pStyle w:val="Paragrafoelenco"/>
+        <w:numPr>
+          <w:ilvl w:val="0"/>
+          <w:numId w:val="8"/>
+        </w:numPr>
+      </w:pPr>
+      <w:r>
+        <w:t>Con riferimento al database IFTS scrivi la query che cancella tutti i clienti della città di Parma</w:t>
+      </w:r>
+    </w:p>
+    <w:p>
+      <w:pPr>
+        <w:pStyle w:val="Paragrafoelenco"/>
+        <w:numPr>
+          <w:ilvl w:val="0"/>
+          <w:numId w:val="8"/>
+        </w:numPr>
+      </w:pPr>
+      <w:r>
+        <w:t>Con riferimento al database IFTS scrivi la query che cancella tutt</w:t>
+      </w:r>
+      <w:r>
+        <w:t>e le prenotazioni che hanno data di arrivo precedente al 01/02/2015</w:t>
+      </w:r>
+      <w:r>
+        <w:t xml:space="preserve"> e importo inferiore a 100€</w:t>
       </w:r>
       <w:bookmarkStart w:id="0" w:name="_GoBack"/>
       <w:bookmarkEnd w:id="0"/>
+    </w:p>
+    <w:p>
+      <w:pPr>
+        <w:pStyle w:val="Paragrafoelenco"/>
+      </w:pPr>
     </w:p>
     <w:p/>
     <w:sectPr>

</xml_diff>

<commit_message>
added exercises on update statement
</commit_message>
<xml_diff>
--- a/esercizi/esercizi SQL.docx
+++ b/esercizi/esercizi SQL.docx
@@ -86,7 +86,13 @@
         </w:numPr>
       </w:pPr>
       <w:r>
-        <w:t>Con riferimento al database IFTS_WS scrivi la query che trova il tipo di post con il maggiore numero di articoli pubblicati</w:t>
+        <w:t>Con riferimento al database IFTS_W</w:t>
+      </w:r>
+      <w:r>
+        <w:t>P</w:t>
+      </w:r>
+      <w:r>
+        <w:t xml:space="preserve"> scrivi la query che trova il tipo di post con il maggiore numero di articoli pubblicati</w:t>
       </w:r>
     </w:p>
     <w:p>
@@ -98,7 +104,13 @@
         </w:numPr>
       </w:pPr>
       <w:r>
-        <w:t xml:space="preserve">Con riferimento al database IFTS_WS scrivi la query che cancella tutti i post di tipo </w:t>
+        <w:t>Con riferimento al database IFTS_W</w:t>
+      </w:r>
+      <w:r>
+        <w:t>P</w:t>
+      </w:r>
+      <w:r>
+        <w:t xml:space="preserve"> scrivi la query che cancella tutti i post di tipo </w:t>
       </w:r>
       <w:proofErr w:type="spellStart"/>
       <w:r>
@@ -127,16 +139,162 @@
         </w:numPr>
       </w:pPr>
       <w:r>
-        <w:t>Con riferimento al database IFTS scrivi la query che cancella tutt</w:t>
-      </w:r>
-      <w:r>
-        <w:t>e le prenotazioni che hanno data di arrivo precedente al 01/02/2015</w:t>
+        <w:t>Con riferimento al database IFTS scrivi la query che cancella tutte le prenotazioni che hanno data di arrivo precedente al 01/02/2015</w:t>
       </w:r>
       <w:r>
         <w:t xml:space="preserve"> e importo inferiore a 100€</w:t>
+      </w:r>
+    </w:p>
+    <w:p>
+      <w:pPr>
+        <w:pStyle w:val="Paragrafoelenco"/>
+        <w:numPr>
+          <w:ilvl w:val="0"/>
+          <w:numId w:val="8"/>
+        </w:numPr>
+      </w:pPr>
+      <w:r>
+        <w:t xml:space="preserve">Con riferimento al database IFTS scrivi la query che </w:t>
+      </w:r>
+      <w:r>
+        <w:t>riduce del 20% l’importo di tutte le prenotazioni che hanno caparra superiore a 50€</w:t>
+      </w:r>
+    </w:p>
+    <w:p>
+      <w:pPr>
+        <w:pStyle w:val="Paragrafoelenco"/>
+        <w:numPr>
+          <w:ilvl w:val="0"/>
+          <w:numId w:val="8"/>
+        </w:numPr>
+      </w:pPr>
+      <w:r>
+        <w:t xml:space="preserve">Con riferimento al database IFTS scrivi la query che riduce del </w:t>
+      </w:r>
+      <w:r>
+        <w:t>5</w:t>
+      </w:r>
+      <w:r>
+        <w:t xml:space="preserve">0% l’importo di tutte le prenotazioni </w:t>
+      </w:r>
+      <w:r>
+        <w:t>dei clienti che hanno nome “Claudio” e cognome “Rossi”</w:t>
       </w:r>
       <w:bookmarkStart w:id="0" w:name="_GoBack"/>
       <w:bookmarkEnd w:id="0"/>
+    </w:p>
+    <w:p>
+      <w:pPr>
+        <w:pStyle w:val="Paragrafoelenco"/>
+        <w:numPr>
+          <w:ilvl w:val="0"/>
+          <w:numId w:val="8"/>
+        </w:numPr>
+      </w:pPr>
+      <w:r>
+        <w:t>Con riferimento al database IFTS_WP scrivi la query che imposta il tema corrente a “</w:t>
+      </w:r>
+      <w:proofErr w:type="spellStart"/>
+      <w:r>
+        <w:t>twentynineteen</w:t>
+      </w:r>
+      <w:proofErr w:type="spellEnd"/>
+      <w:r>
+        <w:t xml:space="preserve">” (nella tabella </w:t>
+      </w:r>
+      <w:proofErr w:type="spellStart"/>
+      <w:r>
+        <w:t>wp_options</w:t>
+      </w:r>
+      <w:proofErr w:type="spellEnd"/>
+      <w:r>
+        <w:t xml:space="preserve"> il record nel quale il campo </w:t>
+      </w:r>
+      <w:proofErr w:type="spellStart"/>
+      <w:r>
+        <w:t>option_name</w:t>
+      </w:r>
+      <w:proofErr w:type="spellEnd"/>
+      <w:r>
+        <w:t xml:space="preserve"> contiene “</w:t>
+      </w:r>
+      <w:proofErr w:type="spellStart"/>
+      <w:r>
+        <w:t>current_theme</w:t>
+      </w:r>
+      <w:proofErr w:type="spellEnd"/>
+      <w:r>
+        <w:t xml:space="preserve">” contiene il nome del tema attivo nel campo </w:t>
+      </w:r>
+      <w:proofErr w:type="spellStart"/>
+      <w:r>
+        <w:t>option_value</w:t>
+      </w:r>
+      <w:proofErr w:type="spellEnd"/>
+      <w:r>
+        <w:t>)</w:t>
+      </w:r>
+    </w:p>
+    <w:p>
+      <w:pPr>
+        <w:pStyle w:val="Paragrafoelenco"/>
+        <w:numPr>
+          <w:ilvl w:val="0"/>
+          <w:numId w:val="8"/>
+        </w:numPr>
+      </w:pPr>
+      <w:r>
+        <w:t xml:space="preserve">Con riferimento al database IFTS_WP scrivi la query che </w:t>
+      </w:r>
+      <w:r>
+        <w:t>disattiva tutti i plugin</w:t>
+      </w:r>
+      <w:r>
+        <w:t xml:space="preserve"> (nella tabella </w:t>
+      </w:r>
+      <w:proofErr w:type="spellStart"/>
+      <w:r>
+        <w:t>wp_options</w:t>
+      </w:r>
+      <w:proofErr w:type="spellEnd"/>
+      <w:r>
+        <w:t xml:space="preserve"> il record nel quale il campo </w:t>
+      </w:r>
+      <w:proofErr w:type="spellStart"/>
+      <w:r>
+        <w:t>option_name</w:t>
+      </w:r>
+      <w:proofErr w:type="spellEnd"/>
+      <w:r>
+        <w:t xml:space="preserve"> contiene “</w:t>
+      </w:r>
+      <w:proofErr w:type="spellStart"/>
+      <w:r>
+        <w:t>active_plugins</w:t>
+      </w:r>
+      <w:proofErr w:type="spellEnd"/>
+      <w:r>
+        <w:t xml:space="preserve">” contiene </w:t>
+      </w:r>
+      <w:r>
+        <w:t xml:space="preserve">la lista dei plugin attivi </w:t>
+      </w:r>
+      <w:r>
+        <w:t xml:space="preserve">nel campo </w:t>
+      </w:r>
+      <w:proofErr w:type="spellStart"/>
+      <w:r>
+        <w:t>option_value</w:t>
+      </w:r>
+      <w:proofErr w:type="spellEnd"/>
+      <w:r>
+        <w:t>)</w:t>
+      </w:r>
+    </w:p>
+    <w:p>
+      <w:pPr>
+        <w:pStyle w:val="Paragrafoelenco"/>
+      </w:pPr>
     </w:p>
     <w:p>
       <w:pPr>

</xml_diff>

<commit_message>
added exercises for INSERT statement
</commit_message>
<xml_diff>
--- a/esercizi/esercizi SQL.docx
+++ b/esercizi/esercizi SQL.docx
@@ -154,10 +154,7 @@
         </w:numPr>
       </w:pPr>
       <w:r>
-        <w:t xml:space="preserve">Con riferimento al database IFTS scrivi la query che </w:t>
-      </w:r>
-      <w:r>
-        <w:t>riduce del 20% l’importo di tutte le prenotazioni che hanno caparra superiore a 50€</w:t>
+        <w:t>Con riferimento al database IFTS scrivi la query che riduce del 20% l’importo di tutte le prenotazioni che hanno caparra superiore a 50€</w:t>
       </w:r>
     </w:p>
     <w:p>
@@ -169,19 +166,8 @@
         </w:numPr>
       </w:pPr>
       <w:r>
-        <w:t xml:space="preserve">Con riferimento al database IFTS scrivi la query che riduce del </w:t>
-      </w:r>
-      <w:r>
-        <w:t>5</w:t>
-      </w:r>
-      <w:r>
-        <w:t xml:space="preserve">0% l’importo di tutte le prenotazioni </w:t>
-      </w:r>
-      <w:r>
-        <w:t>dei clienti che hanno nome “Claudio” e cognome “Rossi”</w:t>
-      </w:r>
-      <w:bookmarkStart w:id="0" w:name="_GoBack"/>
-      <w:bookmarkEnd w:id="0"/>
+        <w:t>Con riferimento al database IFTS scrivi la query che riduce del 50% l’importo di tutte le prenotazioni dei clienti che hanno nome “Claudio” e cognome “Rossi”</w:t>
+      </w:r>
     </w:p>
     <w:p>
       <w:pPr>
@@ -244,51 +230,157 @@
         </w:numPr>
       </w:pPr>
       <w:r>
+        <w:t xml:space="preserve">Con riferimento al database IFTS_WP scrivi la query che disattiva tutti i plugin (nella tabella </w:t>
+      </w:r>
+      <w:proofErr w:type="spellStart"/>
+      <w:r>
+        <w:t>wp_options</w:t>
+      </w:r>
+      <w:proofErr w:type="spellEnd"/>
+      <w:r>
+        <w:t xml:space="preserve"> il record nel quale il campo </w:t>
+      </w:r>
+      <w:proofErr w:type="spellStart"/>
+      <w:r>
+        <w:t>option_name</w:t>
+      </w:r>
+      <w:proofErr w:type="spellEnd"/>
+      <w:r>
+        <w:t xml:space="preserve"> contiene “</w:t>
+      </w:r>
+      <w:proofErr w:type="spellStart"/>
+      <w:r>
+        <w:t>active_plugins</w:t>
+      </w:r>
+      <w:proofErr w:type="spellEnd"/>
+      <w:r>
+        <w:t xml:space="preserve">” contiene la lista dei plugin attivi nel campo </w:t>
+      </w:r>
+      <w:proofErr w:type="spellStart"/>
+      <w:r>
+        <w:t>option_value</w:t>
+      </w:r>
+      <w:proofErr w:type="spellEnd"/>
+      <w:r>
+        <w:t>)</w:t>
+      </w:r>
+    </w:p>
+    <w:p>
+      <w:pPr>
+        <w:pStyle w:val="Paragrafoelenco"/>
+        <w:numPr>
+          <w:ilvl w:val="0"/>
+          <w:numId w:val="8"/>
+        </w:numPr>
+      </w:pPr>
+      <w:r>
+        <w:t xml:space="preserve">Con riferimento al database IFTS scrivi la query che </w:t>
+      </w:r>
+      <w:r>
+        <w:t>inserisce un cliente con nome “Mario”, cognome “Bianchi” e data di nascita 21/09/1965</w:t>
+      </w:r>
+    </w:p>
+    <w:p>
+      <w:pPr>
+        <w:pStyle w:val="Paragrafoelenco"/>
+        <w:numPr>
+          <w:ilvl w:val="0"/>
+          <w:numId w:val="8"/>
+        </w:numPr>
+      </w:pPr>
+      <w:r>
+        <w:t xml:space="preserve">Con riferimento al database IFTS scrivi la query che </w:t>
+      </w:r>
+      <w:r>
+        <w:t>inserisce una prenotazione con</w:t>
+      </w:r>
+      <w:r>
+        <w:t xml:space="preserve"> camera 117,</w:t>
+      </w:r>
+      <w:r>
+        <w:t xml:space="preserve"> data di arrivo 18/06/2019, partenza 25/06/2019</w:t>
+      </w:r>
+      <w:r>
+        <w:t>, tipo struttura “3 Stelle”</w:t>
+      </w:r>
+      <w:r>
+        <w:t>, importo 150, caparra 50 per il cliente che ha nome “Manuela” e cognome “</w:t>
+      </w:r>
+      <w:proofErr w:type="spellStart"/>
+      <w:r>
+        <w:t>Vallozza</w:t>
+      </w:r>
+      <w:proofErr w:type="spellEnd"/>
+      <w:r>
+        <w:t>”</w:t>
+      </w:r>
+    </w:p>
+    <w:p>
+      <w:pPr>
+        <w:pStyle w:val="Paragrafoelenco"/>
+        <w:numPr>
+          <w:ilvl w:val="0"/>
+          <w:numId w:val="8"/>
+        </w:numPr>
+      </w:pPr>
+      <w:r>
         <w:t xml:space="preserve">Con riferimento al database IFTS_WP scrivi la query che </w:t>
       </w:r>
       <w:r>
-        <w:t>disattiva tutti i plugin</w:t>
-      </w:r>
-      <w:r>
-        <w:t xml:space="preserve"> (nella tabella </w:t>
-      </w:r>
-      <w:proofErr w:type="spellStart"/>
-      <w:r>
-        <w:t>wp_options</w:t>
-      </w:r>
-      <w:proofErr w:type="spellEnd"/>
-      <w:r>
-        <w:t xml:space="preserve"> il record nel quale il campo </w:t>
-      </w:r>
-      <w:proofErr w:type="spellStart"/>
-      <w:r>
-        <w:t>option_name</w:t>
-      </w:r>
-      <w:proofErr w:type="spellEnd"/>
-      <w:r>
-        <w:t xml:space="preserve"> contiene “</w:t>
-      </w:r>
-      <w:proofErr w:type="spellStart"/>
-      <w:r>
-        <w:t>active_plugins</w:t>
-      </w:r>
-      <w:proofErr w:type="spellEnd"/>
-      <w:r>
-        <w:t xml:space="preserve">” contiene </w:t>
-      </w:r>
-      <w:r>
-        <w:t xml:space="preserve">la lista dei plugin attivi </w:t>
-      </w:r>
-      <w:r>
-        <w:t xml:space="preserve">nel campo </w:t>
-      </w:r>
-      <w:proofErr w:type="spellStart"/>
-      <w:r>
-        <w:t>option_value</w:t>
-      </w:r>
-      <w:proofErr w:type="spellEnd"/>
-      <w:r>
-        <w:t>)</w:t>
+        <w:t>inserisce un post per l’autore 2 con data (</w:t>
+      </w:r>
+      <w:proofErr w:type="spellStart"/>
+      <w:r>
+        <w:t>post_date</w:t>
+      </w:r>
+      <w:proofErr w:type="spellEnd"/>
+      <w:r>
+        <w:t>) 20/02/2019, contenuto “questo contenuto</w:t>
+      </w:r>
+      <w:bookmarkStart w:id="0" w:name="_GoBack"/>
+      <w:bookmarkEnd w:id="0"/>
+      <w:r>
+        <w:t xml:space="preserve"> è stato inserito in SQL”, titolo “prova di SQL”, stato (</w:t>
+      </w:r>
+      <w:proofErr w:type="spellStart"/>
+      <w:r>
+        <w:t>post_status</w:t>
+      </w:r>
+      <w:proofErr w:type="spellEnd"/>
+      <w:r>
+        <w:t>) “</w:t>
+      </w:r>
+      <w:proofErr w:type="spellStart"/>
+      <w:r>
+        <w:t>publish</w:t>
+      </w:r>
+      <w:proofErr w:type="spellEnd"/>
+      <w:r>
+        <w:t>”, stato dei commenti (</w:t>
+      </w:r>
+      <w:proofErr w:type="spellStart"/>
+      <w:r>
+        <w:t>comment_status</w:t>
+      </w:r>
+      <w:proofErr w:type="spellEnd"/>
+      <w:r>
+        <w:t>) “</w:t>
+      </w:r>
+      <w:proofErr w:type="spellStart"/>
+      <w:r>
+        <w:t>closed</w:t>
+      </w:r>
+      <w:proofErr w:type="spellEnd"/>
+      <w:r>
+        <w:t>” e tipo di post (</w:t>
+      </w:r>
+      <w:proofErr w:type="spellStart"/>
+      <w:r>
+        <w:t>post_type</w:t>
+      </w:r>
+      <w:proofErr w:type="spellEnd"/>
+      <w:r>
+        <w:t>) “page”</w:t>
       </w:r>
     </w:p>
     <w:p>

</xml_diff>

<commit_message>
changed text for a question
</commit_message>
<xml_diff>
--- a/esercizi/esercizi SQL.docx
+++ b/esercizi/esercizi SQL.docx
@@ -230,7 +230,23 @@
         </w:numPr>
       </w:pPr>
       <w:r>
-        <w:t xml:space="preserve">Con riferimento al database IFTS_WP scrivi la query che disattiva tutti i plugin (nella tabella </w:t>
+        <w:t>Con riferimento al database IFTS_WP scrivi la query che disattiva tutti i plugin</w:t>
+      </w:r>
+      <w:r>
+        <w:t xml:space="preserve"> impostando a stringa vuota il campo </w:t>
+      </w:r>
+      <w:proofErr w:type="spellStart"/>
+      <w:r>
+        <w:t>active_plugins</w:t>
+      </w:r>
+      <w:bookmarkStart w:id="0" w:name="_GoBack"/>
+      <w:bookmarkEnd w:id="0"/>
+      <w:proofErr w:type="spellEnd"/>
+      <w:r>
+        <w:t xml:space="preserve"> </w:t>
+      </w:r>
+      <w:r>
+        <w:t xml:space="preserve">(nella tabella </w:t>
       </w:r>
       <w:proofErr w:type="spellStart"/>
       <w:r>
@@ -274,10 +290,7 @@
         </w:numPr>
       </w:pPr>
       <w:r>
-        <w:t xml:space="preserve">Con riferimento al database IFTS scrivi la query che </w:t>
-      </w:r>
-      <w:r>
-        <w:t>inserisce un cliente con nome “Mario”, cognome “Bianchi” e data di nascita 21/09/1965</w:t>
+        <w:t>Con riferimento al database IFTS scrivi la query che inserisce un cliente con nome “Mario”, cognome “Bianchi” e data di nascita 21/09/1965</w:t>
       </w:r>
     </w:p>
     <w:p>
@@ -289,10 +302,7 @@
         </w:numPr>
       </w:pPr>
       <w:r>
-        <w:t xml:space="preserve">Con riferimento al database IFTS scrivi la query che </w:t>
-      </w:r>
-      <w:r>
-        <w:t>inserisce una prenotazione con</w:t>
+        <w:t>Con riferimento al database IFTS scrivi la query che inserisce una prenotazione con</w:t>
       </w:r>
       <w:r>
         <w:t xml:space="preserve"> camera 117,</w:t>
@@ -324,10 +334,7 @@
         </w:numPr>
       </w:pPr>
       <w:r>
-        <w:t xml:space="preserve">Con riferimento al database IFTS_WP scrivi la query che </w:t>
-      </w:r>
-      <w:r>
-        <w:t>inserisce un post per l’autore 2 con data (</w:t>
+        <w:t>Con riferimento al database IFTS_WP scrivi la query che inserisce un post per l’autore 2 con data (</w:t>
       </w:r>
       <w:proofErr w:type="spellStart"/>
       <w:r>
@@ -335,12 +342,7 @@
       </w:r>
       <w:proofErr w:type="spellEnd"/>
       <w:r>
-        <w:t>) 20/02/2019, contenuto “questo contenuto</w:t>
-      </w:r>
-      <w:bookmarkStart w:id="0" w:name="_GoBack"/>
-      <w:bookmarkEnd w:id="0"/>
-      <w:r>
-        <w:t xml:space="preserve"> è stato inserito in SQL”, titolo “prova di SQL”, stato (</w:t>
+        <w:t>) 20/02/2019, contenuto “questo contenuto è stato inserito in SQL”, titolo “prova di SQL”, stato (</w:t>
       </w:r>
       <w:proofErr w:type="spellStart"/>
       <w:r>

</xml_diff>